<commit_message>
Ajout d'une courte intro sur le data mining dans le rapport de recherche
</commit_message>
<xml_diff>
--- a/Recherche-aspect-mining.docx
+++ b/Recherche-aspect-mining.docx
@@ -159,23 +159,7 @@
           <w:iCs/>
           <w:lang w:val="fr-CA"/>
         </w:rPr>
-        <w:t>«</w:t>
-      </w:r>
-      <w:r>
-        <w:rPr>
-          <w:i/>
-          <w:iCs/>
-          <w:lang w:val="fr-CA"/>
-        </w:rPr>
-        <w:t xml:space="preserve"> </w:t>
-      </w:r>
-      <w:r>
-        <w:rPr>
-          <w:i/>
-          <w:iCs/>
-          <w:lang w:val="fr-CA"/>
-        </w:rPr>
-        <w:t xml:space="preserve">aspect </w:t>
+        <w:t xml:space="preserve">« aspect </w:t>
       </w:r>
       <w:proofErr w:type="spellStart"/>
       <w:r>
@@ -193,15 +177,7 @@
           <w:iCs/>
           <w:lang w:val="fr-CA"/>
         </w:rPr>
-        <w:t xml:space="preserve"> </w:t>
-      </w:r>
-      <w:r>
-        <w:rPr>
-          <w:i/>
-          <w:iCs/>
-          <w:lang w:val="fr-CA"/>
-        </w:rPr>
-        <w:t>»</w:t>
+        <w:t xml:space="preserve"> »</w:t>
       </w:r>
       <w:r>
         <w:rPr>
@@ -256,47 +232,170 @@
       </w:pPr>
     </w:p>
     <w:p>
+      <w:r>
+        <w:rPr>
+          <w:lang w:val="fr-CA"/>
+        </w:rPr>
+        <w:t xml:space="preserve">Notre recherche se portera sur l’application </w:t>
+      </w:r>
+      <w:r>
+        <w:rPr>
+          <w:lang w:val="fr-CA"/>
+        </w:rPr>
+        <w:t>de l’</w:t>
+      </w:r>
+      <w:r>
+        <w:rPr>
+          <w:i/>
+          <w:iCs/>
+          <w:lang w:val="fr-CA"/>
+        </w:rPr>
+        <w:t xml:space="preserve">« aspect </w:t>
+      </w:r>
+      <w:proofErr w:type="spellStart"/>
+      <w:r>
+        <w:rPr>
+          <w:i/>
+          <w:iCs/>
+          <w:lang w:val="fr-CA"/>
+        </w:rPr>
+        <w:t>mining</w:t>
+      </w:r>
+      <w:proofErr w:type="spellEnd"/>
+      <w:r>
+        <w:rPr>
+          <w:i/>
+          <w:iCs/>
+          <w:lang w:val="fr-CA"/>
+        </w:rPr>
+        <w:t xml:space="preserve"> </w:t>
+      </w:r>
+      <w:r>
+        <w:rPr>
+          <w:i/>
+          <w:iCs/>
+          <w:lang w:val="fr-CA"/>
+        </w:rPr>
+        <w:t>»</w:t>
+      </w:r>
+      <w:r>
+        <w:rPr>
+          <w:lang w:val="fr-CA"/>
+        </w:rPr>
+        <w:t xml:space="preserve"> sur l’analyse de programme dans un contexte globale ainsi que dans un contexte de </w:t>
+      </w:r>
+      <w:r>
+        <w:rPr>
+          <w:i/>
+          <w:iCs/>
+          <w:lang w:val="fr-CA"/>
+        </w:rPr>
+        <w:t>«</w:t>
+      </w:r>
+      <w:r>
+        <w:rPr>
+          <w:i/>
+          <w:iCs/>
+          <w:lang w:val="fr-CA"/>
+        </w:rPr>
+        <w:t xml:space="preserve"> </w:t>
+      </w:r>
+      <w:r>
+        <w:rPr>
+          <w:i/>
+          <w:iCs/>
+        </w:rPr>
+        <w:t xml:space="preserve">Data </w:t>
+      </w:r>
+      <w:proofErr w:type="spellStart"/>
+      <w:r>
+        <w:rPr>
+          <w:i/>
+          <w:iCs/>
+        </w:rPr>
+        <w:t>mining</w:t>
+      </w:r>
+      <w:proofErr w:type="spellEnd"/>
+      <w:r>
+        <w:t xml:space="preserve"> </w:t>
+      </w:r>
+      <w:r>
+        <w:rPr>
+          <w:i/>
+          <w:iCs/>
+          <w:lang w:val="fr-CA"/>
+        </w:rPr>
+        <w:t>»</w:t>
+      </w:r>
+      <w:r>
+        <w:t>.</w:t>
+      </w:r>
+    </w:p>
+    <w:p>
       <w:pPr>
-        <w:rPr>
-          <w:lang w:val="fr-CA"/>
+        <w:pStyle w:val="Titre1"/>
+        <w:rPr>
+          <w:i/>
+          <w:iCs/>
         </w:rPr>
       </w:pPr>
       <w:r>
         <w:rPr>
-          <w:lang w:val="fr-CA"/>
-        </w:rPr>
-        <w:t xml:space="preserve">Notre recherche se portera sur l’application </w:t>
-      </w:r>
-      <w:r>
-        <w:rPr>
-          <w:lang w:val="fr-CA"/>
-        </w:rPr>
-        <w:t>de l’</w:t>
-      </w:r>
-      <w:r>
-        <w:rPr>
-          <w:i/>
-          <w:iCs/>
-          <w:lang w:val="fr-CA"/>
-        </w:rPr>
-        <w:t xml:space="preserve">« aspect </w:t>
+          <w:i/>
+          <w:iCs/>
+        </w:rPr>
+        <w:t xml:space="preserve">Data </w:t>
       </w:r>
       <w:proofErr w:type="spellStart"/>
       <w:r>
         <w:rPr>
           <w:i/>
           <w:iCs/>
-          <w:lang w:val="fr-CA"/>
         </w:rPr>
         <w:t>mining</w:t>
       </w:r>
       <w:proofErr w:type="spellEnd"/>
-      <w:r>
-        <w:rPr>
-          <w:i/>
-          <w:iCs/>
-          <w:lang w:val="fr-CA"/>
-        </w:rPr>
+    </w:p>
+    <w:p>
+      <w:r>
+        <w:rPr>
+          <w:lang w:val="fr-CA"/>
+        </w:rPr>
+        <w:t xml:space="preserve">Le </w:t>
+      </w:r>
+      <w:r>
+        <w:rPr>
+          <w:i/>
+          <w:iCs/>
+          <w:lang w:val="fr-CA"/>
+        </w:rPr>
+        <w:t>«</w:t>
+      </w:r>
+      <w:r>
+        <w:rPr>
+          <w:i/>
+          <w:iCs/>
+          <w:lang w:val="fr-CA"/>
+        </w:rPr>
+        <w:t xml:space="preserve"> </w:t>
+      </w:r>
+      <w:r>
+        <w:rPr>
+          <w:i/>
+          <w:iCs/>
+        </w:rPr>
+        <w:t xml:space="preserve">Data </w:t>
+      </w:r>
+      <w:proofErr w:type="spellStart"/>
+      <w:r>
+        <w:rPr>
+          <w:i/>
+          <w:iCs/>
+        </w:rPr>
+        <w:t>mining</w:t>
+      </w:r>
+      <w:proofErr w:type="spellEnd"/>
+      <w:r>
         <w:t xml:space="preserve"> </w:t>
       </w:r>
       <w:r>
@@ -308,10 +407,19 @@
         <w:t>»</w:t>
       </w:r>
       <w:r>
-        <w:rPr>
-          <w:lang w:val="fr-CA"/>
-        </w:rPr>
-        <w:t xml:space="preserve"> sur l’analyse de programme dans un contexte globale ainsi que dans un contexte de </w:t>
+        <w:t xml:space="preserve"> </w:t>
+      </w:r>
+      <w:r>
+        <w:t>est le processus de recherche d'anomalies, de modèles et de corrélations dans de grands ensembles de données pour prédire les résultats.</w:t>
+      </w:r>
+      <w:r>
+        <w:t xml:space="preserve"> </w:t>
+      </w:r>
+      <w:r>
+        <w:t xml:space="preserve">Ce qui était ancien redevient nouveau, car la technologie </w:t>
+      </w:r>
+      <w:r>
+        <w:t xml:space="preserve">du </w:t>
       </w:r>
       <w:r>
         <w:rPr>
@@ -357,8 +465,118 @@
         <w:t>»</w:t>
       </w:r>
       <w:r>
-        <w:t>.</w:t>
-      </w:r>
+        <w:t xml:space="preserve"> </w:t>
+      </w:r>
+      <w:r>
+        <w:t xml:space="preserve">ne cesse d'évoluer pour suivre le rythme du potentiel illimité du Big Data et de la puissance de calcul </w:t>
+      </w:r>
+      <w:r>
+        <w:t xml:space="preserve">maintenant </w:t>
+      </w:r>
+      <w:r>
+        <w:t>abordable.</w:t>
+      </w:r>
+    </w:p>
+    <w:p/>
+    <w:p>
+      <w:r>
+        <w:rPr>
+          <w:lang w:val="fr-CA"/>
+        </w:rPr>
+        <w:t xml:space="preserve">Le </w:t>
+      </w:r>
+      <w:r>
+        <w:rPr>
+          <w:i/>
+          <w:iCs/>
+          <w:lang w:val="fr-CA"/>
+        </w:rPr>
+        <w:t>«</w:t>
+      </w:r>
+      <w:r>
+        <w:rPr>
+          <w:i/>
+          <w:iCs/>
+          <w:lang w:val="fr-CA"/>
+        </w:rPr>
+        <w:t xml:space="preserve"> </w:t>
+      </w:r>
+      <w:r>
+        <w:rPr>
+          <w:i/>
+          <w:iCs/>
+        </w:rPr>
+        <w:t xml:space="preserve">Data </w:t>
+      </w:r>
+      <w:proofErr w:type="spellStart"/>
+      <w:r>
+        <w:rPr>
+          <w:i/>
+          <w:iCs/>
+        </w:rPr>
+        <w:t>mining</w:t>
+      </w:r>
+      <w:proofErr w:type="spellEnd"/>
+      <w:r>
+        <w:t xml:space="preserve"> </w:t>
+      </w:r>
+      <w:r>
+        <w:rPr>
+          <w:i/>
+          <w:iCs/>
+          <w:lang w:val="fr-CA"/>
+        </w:rPr>
+        <w:t>»</w:t>
+      </w:r>
+      <w:r>
+        <w:t xml:space="preserve"> </w:t>
+      </w:r>
+      <w:r>
+        <w:t>est au cœur des efforts d'analyse dans une variété d'industries et de disciplines</w:t>
+      </w:r>
+      <w:r>
+        <w:t> : en télécommunication et media, en assurance, en éducation, en fabrication, en traitements bancaires, en vente, etc.</w:t>
+      </w:r>
+      <w:r>
+        <w:t xml:space="preserve"> </w:t>
+      </w:r>
+      <w:sdt>
+        <w:sdtPr>
+          <w:id w:val="1128138540"/>
+          <w:citation/>
+        </w:sdtPr>
+        <w:sdtContent>
+          <w:r>
+            <w:fldChar w:fldCharType="begin"/>
+          </w:r>
+          <w:r>
+            <w:rPr>
+              <w:lang w:val="en-US"/>
+            </w:rPr>
+            <w:instrText xml:space="preserve"> CITATION Sas \l 1033 </w:instrText>
+          </w:r>
+          <w:r>
+            <w:fldChar w:fldCharType="separate"/>
+          </w:r>
+          <w:r>
+            <w:rPr>
+              <w:noProof/>
+              <w:lang w:val="en-US"/>
+            </w:rPr>
+            <w:t>(Sas, 2022)</w:t>
+          </w:r>
+          <w:r>
+            <w:fldChar w:fldCharType="end"/>
+          </w:r>
+        </w:sdtContent>
+      </w:sdt>
+    </w:p>
+    <w:p>
+      <w:pPr>
+        <w:rPr>
+          <w:lang w:val="fr-CA"/>
+        </w:rPr>
+      </w:pPr>
     </w:p>
     <w:sectPr>
       <w:pgSz w:w="12240" w:h="15840"/>
@@ -1035,6 +1253,14 @@
       <w:lang w:val="fr-CA" w:eastAsia="fr-FR"/>
     </w:rPr>
   </w:style>
+  <w:style w:type="paragraph" w:styleId="Bibliographie">
+    <w:name w:val="Bibliography"/>
+    <w:basedOn w:val="Normal"/>
+    <w:next w:val="Normal"/>
+    <w:uiPriority w:val="37"/>
+    <w:unhideWhenUsed/>
+    <w:rsid w:val="00156B6B"/>
+  </w:style>
 </w:styles>
 </file>
 
@@ -1331,4 +1557,32 @@
     </a:ext>
   </a:extLst>
 </a:theme>
+</file>
+
+<file path=customXml/item1.xml><?xml version="1.0" encoding="utf-8"?>
+<b:Sources xmlns:b="http://schemas.openxmlformats.org/officeDocument/2006/bibliography" xmlns="http://schemas.openxmlformats.org/officeDocument/2006/bibliography" SelectedStyle="\APASixthEditionOfficeOnline.xsl" StyleName="APA" Version="6">
+  <b:Source>
+    <b:Tag>Sas</b:Tag>
+    <b:SourceType>InternetSite</b:SourceType>
+    <b:Guid>{F60976C1-6888-4AF3-A337-A4EFF01E0C0A}</b:Guid>
+    <b:Author>
+      <b:Author>
+        <b:Corporate>Sas</b:Corporate>
+      </b:Author>
+    </b:Author>
+    <b:Title>Data mining</b:Title>
+    <b:InternetSiteTitle>Sas</b:InternetSiteTitle>
+    <b:URL>https://www.sas.com/en_us/insights/analytics/data-mining.html#:~:text=Data%20mining%20is%20the%20process,relationships%2C%20reduce%20risks%20and%20more.</b:URL>
+    <b:Year>2022</b:Year>
+    <b:RefOrder>1</b:RefOrder>
+  </b:Source>
+</b:Sources>
+</file>
+
+<file path=customXml/itemProps1.xml><?xml version="1.0" encoding="utf-8"?>
+<ds:datastoreItem xmlns:ds="http://schemas.openxmlformats.org/officeDocument/2006/customXml" ds:itemID="{A49B3D71-C795-468A-B25A-D8392ACE5F99}">
+  <ds:schemaRefs>
+    <ds:schemaRef ds:uri="http://schemas.openxmlformats.org/officeDocument/2006/bibliography"/>
+  </ds:schemaRefs>
+</ds:datastoreItem>
 </file>
</xml_diff>